<commit_message>
Version for first submission
</commit_message>
<xml_diff>
--- a/commentary.docx
+++ b/commentary.docx
@@ -50,15 +50,26 @@
       <w:pPr>
         <w:pStyle w:val="Author"/>
       </w:pPr>
-      <w:r>
-        <w:t xml:space="preserve">PsyTeachR</w:t>
-      </w:r>
-      <w:r>
-        <w:t xml:space="preserve"> </w:t>
-      </w:r>
-      <w:r>
-        <w:t xml:space="preserve">Team</w:t>
-      </w:r>
+      <w:hyperlink r:id="rId20">
+        <w:r>
+          <w:rPr>
+            <w:rStyle w:val="Hyperlink"/>
+          </w:rPr>
+          <w:t xml:space="preserve">PsyTeachR</w:t>
+        </w:r>
+        <w:r>
+          <w:rPr>
+            <w:rStyle w:val="Hyperlink"/>
+          </w:rPr>
+          <w:t xml:space="preserve"> </w:t>
+        </w:r>
+        <w:r>
+          <w:rPr>
+            <w:rStyle w:val="Hyperlink"/>
+          </w:rPr>
+          <w:t xml:space="preserve">Team</w:t>
+        </w:r>
+      </w:hyperlink>
     </w:p>
     <w:p>
       <w:pPr>
@@ -69,7 +80,7 @@
           <w:bCs/>
           <w:b/>
         </w:rPr>
-        <w:t xml:space="preserve">Open research requires many new skills, which are increasingly being required by journals and funders. Most researchers rely on tutorials to keep up to date. How do you write a tutorial that is useful to both the field and your own career?</w:t>
+        <w:t xml:space="preserve">Open research requires many new skills, which are increasingly required by journals and funders. Most researchers rely on tutorials to keep up to date. How do you write a tutorial that is useful to both the field and your own career?</w:t>
       </w:r>
     </w:p>
     <w:p>
@@ -77,7 +88,7 @@
         <w:pStyle w:val="BodyText"/>
       </w:pPr>
       <w:r>
-        <w:t xml:space="preserve">As researchers, we need to constantly update our skills. New skills are especially important for research transparency,</w:t>
+        <w:t xml:space="preserve">As researchers, we need to constantly update our skills, a challenge that has become especially important for research transparency,</w:t>
       </w:r>
       <w:r>
         <w:rPr>
@@ -86,7 +97,7 @@
         <w:t xml:space="preserve">1</w:t>
       </w:r>
       <w:r>
-        <w:t xml:space="preserve"> such as coding for reproducibility of data processing and statistical analysis, or data simulation to improve pre-registration plans. A lack of resources for learning these new skills is one major barrier to open research,</w:t>
+        <w:t xml:space="preserve"> such as coding for reproducibility of data processing and statistical analysis, or data simulation to improve pre-registration plans. A lack of resources for learning these skills is one major barrier to open research,</w:t>
       </w:r>
       <w:r>
         <w:rPr>
@@ -103,24 +114,24 @@
         <w:pStyle w:val="BodyText"/>
       </w:pPr>
       <w:r>
-        <w:t xml:space="preserve">Tutorials are a great way to</w:t>
-      </w:r>
-      <w:r>
-        <w:t xml:space="preserve"> </w:t>
-      </w:r>
-      <w:hyperlink r:id="rId20">
-        <w:r>
-          <w:rPr>
-            <w:rStyle w:val="Hyperlink"/>
-          </w:rPr>
-          <w:t xml:space="preserve">have a positive impact on the field</w:t>
-        </w:r>
-      </w:hyperlink>
-      <w:r>
-        <w:t xml:space="preserve"> </w:t>
-      </w:r>
-      <w:r>
-        <w:t xml:space="preserve">and it’s incredibly rewarding to hear how your materials have helped someone. However, creating a useful tutorial takes time and experience. Researchers also bemoan the lack of recognition for this work by tenure and grant committees. So how do you write a great tutorial, make sure your colleagues get the maximum benefit from it, and you get appropriate credit for it? Below, we share our advice on some key questions to address, based on our experience creating open source tutorials for psychology research methods.</w:t>
+        <w:t xml:space="preserve">Writing tutorials allows researchers to have a</w:t>
+      </w:r>
+      <w:r>
+        <w:t xml:space="preserve"> </w:t>
+      </w:r>
+      <w:hyperlink r:id="rId21">
+        <w:r>
+          <w:rPr>
+            <w:rStyle w:val="Hyperlink"/>
+          </w:rPr>
+          <w:t xml:space="preserve">positive impact on the field</w:t>
+        </w:r>
+      </w:hyperlink>
+      <w:r>
+        <w:t xml:space="preserve"> </w:t>
+      </w:r>
+      <w:r>
+        <w:t xml:space="preserve">that can also be personally deeply rewarding. However, creating a useful tutorial takes time and experience. Researchers also bemoan the lack of recognition for this work by tenure and grant committees. So how do you write a great tutorial, make sure your colleagues get the maximum benefit from it, and you get appropriate credit for it? Below, we share our advice on some key questions to address, based on our experience creating open-source tutorials for psychology research methods.</w:t>
       </w:r>
     </w:p>
     <w:bookmarkStart w:id="24" w:name="who-is-it-for"/>
@@ -137,7 +148,7 @@
         <w:pStyle w:val="FirstParagraph"/>
       </w:pPr>
       <w:r>
-        <w:t xml:space="preserve">Before you start writing a tutorial, it’s important to think about your audience. What problems do they have that the skills in your tutorial will solve?</w:t>
+        <w:t xml:space="preserve">Before writing a tutorial, it’s important to think about your audience. What problems do they have that the skills in your tutorial will solve?</w:t>
       </w:r>
     </w:p>
     <w:p>
@@ -145,7 +156,7 @@
         <w:pStyle w:val="BodyText"/>
       </w:pPr>
       <w:r>
-        <w:t xml:space="preserve">Educational theories emphasise the role of prior knowledge in learning; it’s a key predictor of success in MOOCs.</w:t>
+        <w:t xml:space="preserve">Prior knowledge plays a key role in learning and has been shown to predict success in MOOCs.</w:t>
       </w:r>
       <w:r>
         <w:rPr>
@@ -154,12 +165,12 @@
         <w:t xml:space="preserve">3</w:t>
       </w:r>
       <w:r>
-        <w:t xml:space="preserve"> Consider what skills learners will require to understand your tutorial. Do they need some competence at a particular programming language? A working knowledge of mixed effects models? State prerequisites at the start to allow learners to decide if the tutorial is for them. Also be clear about the time commitment. For instance, retraining to use R for statistics requires a considerable time investment –</w:t>
-      </w:r>
-      <w:r>
-        <w:t xml:space="preserve"> </w:t>
-      </w:r>
-      <w:hyperlink r:id="rId21">
+        <w:t xml:space="preserve"> Consider what skills learners will require to understand your tutorial, such as competence at a particular programming language or statistical procedure. State prerequisites at the start to allow learners to decide if the tutorial is for them. Also be clear about the time commitment. For instance, retraining to use R for statistics requires a considerable time investment –</w:t>
+      </w:r>
+      <w:r>
+        <w:t xml:space="preserve"> </w:t>
+      </w:r>
+      <w:hyperlink r:id="rId20">
         <w:r>
           <w:rPr>
             <w:rStyle w:val="Hyperlink"/>
@@ -168,7 +179,7 @@
         </w:r>
       </w:hyperlink>
       <w:r>
-        <w:t xml:space="preserve">, about three months of weekly classes or about three full days of working through materials to gain introductory skills.</w:t>
+        <w:t xml:space="preserve">, it takes approximately three months of weekly classes or three full days to gain introductory skills.</w:t>
       </w:r>
     </w:p>
     <w:p>
@@ -176,7 +187,7 @@
         <w:pStyle w:val="BodyText"/>
       </w:pPr>
       <w:r>
-        <w:t xml:space="preserve">Material is easier to learn when it’s directly related to your experience, so consider what examples will resonate with your intended audience. While it’s sometimes easier to discuss a hypothetical study of the effect of factor A on outcome B, concrete example-based learning is a more beneficial approach.</w:t>
+        <w:t xml:space="preserve">Acquiring new knowledge is easier when it’s directly related to prior experience, so consider examples that will resonate with your intended audience. While it can be easier to discuss a hypothetical study of the effect of factor A on outcome B, concrete example-based learning is a more beneficial approach.</w:t>
       </w:r>
       <w:r>
         <w:rPr>
@@ -185,7 +196,7 @@
         <w:t xml:space="preserve">4</w:t>
       </w:r>
       <w:r>
-        <w:t xml:space="preserve"> Work through a realistic example or provide exercises for the learners.</w:t>
+        <w:t xml:space="preserve"> Work through a few realistic examples or provide exercises for the learners.</w:t>
       </w:r>
       <w:r>
         <w:rPr>
@@ -211,7 +222,7 @@
         <w:t xml:space="preserve"> </w:t>
       </w:r>
       <w:r>
-        <w:t xml:space="preserve">use examples from ecology and anthropology to allow learners to practice making realistic inference. The</w:t>
+        <w:t xml:space="preserve">use examples from ecology and anthropology to allow learners to practice making realistic inference, whilst the</w:t>
       </w:r>
       <w:r>
         <w:t xml:space="preserve"> </w:t>
@@ -262,7 +273,7 @@
         <w:pStyle w:val="FirstParagraph"/>
       </w:pPr>
       <w:r>
-        <w:t xml:space="preserve">Considering some multimedia principles</w:t>
+        <w:t xml:space="preserve">Consider the strategic use of multimedia principles.</w:t>
       </w:r>
       <w:r>
         <w:rPr>
@@ -271,10 +282,7 @@
         <w:t xml:space="preserve">6</w:t>
       </w:r>
       <w:r>
-        <w:t xml:space="preserve"> </w:t>
-      </w:r>
-      <w:r>
-        <w:t xml:space="preserve">can avoid users being overwhelmed. For example, the multiple representation principle suggests adding illustrations and pictures to verbal explanations because it engages different representations of the same idea, making it easier to understand. The coherence principle recommend succinctness – it’s easier to understand concepts explained in fewer words. Don’t structure a tutorial like a paper; lots of subheadings make it easy to skim for the most relevant parts.</w:t>
+        <w:t xml:space="preserve"> For example, the multiple representation principle suggests adding illustrations and pictures to verbal explanations makes it easier to understand because images engage different representations of the same idea. The coherence principle recommends succinctness – it is easier to understand concepts explained in fewer words. Don’t structure a tutorial like a paper; subheadings make it easy to skim for the most relevant parts.</w:t>
       </w:r>
     </w:p>
     <w:p>
@@ -336,20 +344,22 @@
         <w:t xml:space="preserve">YouTube channel, with more than 18K subscribers, contains video walk-throughs of statistical techniques that have earned hundreds of thousands of views.</w:t>
       </w:r>
     </w:p>
-    <w:p>
-      <w:pPr>
-        <w:pStyle w:val="BodyText"/>
-      </w:pPr>
-      <w:r>
-        <w:t xml:space="preserve">** NOT SURE ABOUT THIS PARAGRAPH:**</w:t>
-      </w:r>
-    </w:p>
-    <w:p>
-      <w:pPr>
-        <w:pStyle w:val="BlockText"/>
-      </w:pPr>
-      <w:r>
-        <w:t xml:space="preserve">Interactivity is only useful when the learner has time and most of us perceive ourselves to be time-poor when it comes to learning new skills. While in a teaching setting we can demand participation in active learning and introduce desirable difficulty</w:t>
+    <w:bookmarkEnd w:id="28"/>
+    <w:bookmarkStart w:id="43" w:name="how-do-i-make-it-accessible"/>
+    <w:p>
+      <w:pPr>
+        <w:pStyle w:val="Heading2"/>
+      </w:pPr>
+      <w:r>
+        <w:t xml:space="preserve">How do I make it accessible?</w:t>
+      </w:r>
+    </w:p>
+    <w:p>
+      <w:pPr>
+        <w:pStyle w:val="FirstParagraph"/>
+      </w:pPr>
+      <w:r>
+        <w:t xml:space="preserve">Accessibility is an important aspect of any open resource, including tutorials. Make sure you reach as wide an audience as possible and allow reuse of your materials as FAIR-ly as possible.</w:t>
       </w:r>
       <w:r>
         <w:rPr>
@@ -357,11 +367,13 @@
         </w:rPr>
         <w:t xml:space="preserve">7</w:t>
       </w:r>
-      <w:r>
-        <w:t xml:space="preserve"> </w:t>
-      </w:r>
-      <w:r>
-        <w:t xml:space="preserve">to help our students learn better. It is also well-documented that learners misperceive that they learn less when engaged in active learning.</w:t>
+    </w:p>
+    <w:p>
+      <w:pPr>
+        <w:pStyle w:val="BodyText"/>
+      </w:pPr>
+      <w:r>
+        <w:t xml:space="preserve">While methods journals will publish tutorial-style articles, this process can be slow and the static article format isn’t always pedagogically ideal. Luckily, most journals accept preprints or article versions of interactive tutorials, so we advise self-publishing first. This can also give you the opportunity to get feedback from learners and refine your tutorial. For example, Nordmann and colleagues</w:t>
       </w:r>
       <w:r>
         <w:rPr>
@@ -370,17 +382,283 @@
         <w:t xml:space="preserve">8</w:t>
       </w:r>
       <w:r>
-        <w:t xml:space="preserve"> So, when making tutorials for voluntary personal skills development, introduce optional interactivity by including exercises to practice the skills, or work-along examples while having core content accessible for quick understanding and review.</w:t>
-      </w:r>
-    </w:p>
-    <w:bookmarkEnd w:id="28"/>
-    <w:bookmarkStart w:id="42" w:name="how-do-i-make-it-accessible"/>
+        <w:t xml:space="preserve"> </w:t>
+      </w:r>
+      <w:r>
+        <w:t xml:space="preserve">included a link to a feedback form on their first preprint of</w:t>
+      </w:r>
+      <w:r>
+        <w:t xml:space="preserve"> </w:t>
+      </w:r>
+      <w:hyperlink r:id="rId29">
+        <w:r>
+          <w:rPr>
+            <w:rStyle w:val="Hyperlink"/>
+          </w:rPr>
+          <w:t xml:space="preserve">Data visualisation using R, for researchers who don’t use R</w:t>
+        </w:r>
+      </w:hyperlink>
+      <w:r>
+        <w:t xml:space="preserve">. The feedback received from early users of the tutorial was then used to refine the materials before being submitted for publication.</w:t>
+      </w:r>
+    </w:p>
+    <w:p>
+      <w:pPr>
+        <w:pStyle w:val="BodyText"/>
+      </w:pPr>
+      <w:r>
+        <w:t xml:space="preserve">Self-publishing is faciliatted by making your tutorial findable by archiving a copy on a reliable platform. Code-based tutorials are often hosted on</w:t>
+      </w:r>
+      <w:r>
+        <w:t xml:space="preserve"> </w:t>
+      </w:r>
+      <w:hyperlink r:id="rId30">
+        <w:r>
+          <w:rPr>
+            <w:rStyle w:val="Hyperlink"/>
+          </w:rPr>
+          <w:t xml:space="preserve">GitHub</w:t>
+        </w:r>
+      </w:hyperlink>
+      <w:r>
+        <w:t xml:space="preserve">, where you can archive multiple versions of code and other materials, as well as host a website. For example, our</w:t>
+      </w:r>
+      <w:r>
+        <w:t xml:space="preserve"> </w:t>
+      </w:r>
+      <w:hyperlink r:id="rId20">
+        <w:r>
+          <w:rPr>
+            <w:rStyle w:val="Hyperlink"/>
+          </w:rPr>
+          <w:t xml:space="preserve">psyTeachR</w:t>
+        </w:r>
+      </w:hyperlink>
+      <w:r>
+        <w:t xml:space="preserve"> </w:t>
+      </w:r>
+      <w:r>
+        <w:t xml:space="preserve">materials are hosted on GitHub. The</w:t>
+      </w:r>
+      <w:r>
+        <w:t xml:space="preserve"> </w:t>
+      </w:r>
+      <w:hyperlink r:id="rId31">
+        <w:r>
+          <w:rPr>
+            <w:rStyle w:val="Hyperlink"/>
+          </w:rPr>
+          <w:t xml:space="preserve">Open Science Framework</w:t>
+        </w:r>
+      </w:hyperlink>
+      <w:r>
+        <w:t xml:space="preserve"> </w:t>
+      </w:r>
+      <w:r>
+        <w:t xml:space="preserve">offers free archiving of materials and preprints, as well as an optional DOI. You can also get a DOI and version archiving by uploading your materials to</w:t>
+      </w:r>
+      <w:r>
+        <w:t xml:space="preserve"> </w:t>
+      </w:r>
+      <w:hyperlink r:id="rId32">
+        <w:r>
+          <w:rPr>
+            <w:rStyle w:val="Hyperlink"/>
+          </w:rPr>
+          <w:t xml:space="preserve">Zenodo</w:t>
+        </w:r>
+      </w:hyperlink>
+      <w:r>
+        <w:t xml:space="preserve">.</w:t>
+      </w:r>
+    </w:p>
+    <w:p>
+      <w:pPr>
+        <w:pStyle w:val="BodyText"/>
+      </w:pPr>
+      <w:r>
+        <w:t xml:space="preserve">To reach a wider audience, you can submit the tutorial to a curation list like the</w:t>
+      </w:r>
+      <w:r>
+        <w:t xml:space="preserve"> </w:t>
+      </w:r>
+      <w:hyperlink r:id="rId33">
+        <w:r>
+          <w:rPr>
+            <w:rStyle w:val="Hyperlink"/>
+          </w:rPr>
+          <w:t xml:space="preserve">Open Scholarship Knowledge Base</w:t>
+        </w:r>
+      </w:hyperlink>
+      <w:r>
+        <w:t xml:space="preserve"> </w:t>
+      </w:r>
+      <w:r>
+        <w:t xml:space="preserve">or</w:t>
+      </w:r>
+      <w:r>
+        <w:t xml:space="preserve"> </w:t>
+      </w:r>
+      <w:hyperlink r:id="rId34">
+        <w:r>
+          <w:rPr>
+            <w:rStyle w:val="Hyperlink"/>
+          </w:rPr>
+          <w:t xml:space="preserve">FORRT</w:t>
+        </w:r>
+      </w:hyperlink>
+      <w:r>
+        <w:t xml:space="preserve">. You can also start a curation list for your own subdiscipline or methodological expertise, following great examples like</w:t>
+      </w:r>
+      <w:r>
+        <w:t xml:space="preserve"> </w:t>
+      </w:r>
+      <w:hyperlink r:id="rId35">
+        <w:r>
+          <w:rPr>
+            <w:rStyle w:val="Hyperlink"/>
+          </w:rPr>
+          <w:t xml:space="preserve">OpenLists</w:t>
+        </w:r>
+      </w:hyperlink>
+      <w:r>
+        <w:t xml:space="preserve"> </w:t>
+      </w:r>
+      <w:r>
+        <w:t xml:space="preserve">or</w:t>
+      </w:r>
+      <w:r>
+        <w:t xml:space="preserve"> </w:t>
+      </w:r>
+      <w:hyperlink r:id="rId36">
+        <w:r>
+          <w:rPr>
+            <w:rStyle w:val="Hyperlink"/>
+          </w:rPr>
+          <w:t xml:space="preserve">Hitchhiker’s Guide to the Brain</w:t>
+        </w:r>
+      </w:hyperlink>
+      <w:r>
+        <w:t xml:space="preserve">.</w:t>
+      </w:r>
+    </w:p>
+    <w:p>
+      <w:pPr>
+        <w:pStyle w:val="BodyText"/>
+      </w:pPr>
+      <w:r>
+        <w:t xml:space="preserve">Once you’ve created a few tutorials, you might want to organise them into a website or online book, like Danielle Navarro’s popular</w:t>
+      </w:r>
+      <w:r>
+        <w:t xml:space="preserve"> </w:t>
+      </w:r>
+      <w:hyperlink r:id="rId37">
+        <w:r>
+          <w:rPr>
+            <w:rStyle w:val="Hyperlink"/>
+          </w:rPr>
+          <w:t xml:space="preserve">Learning Statistics with R</w:t>
+        </w:r>
+      </w:hyperlink>
+      <w:r>
+        <w:t xml:space="preserve">. For a well-developed series of tutorials, partnering with an online course company can give your tutorials a huge reach. For example, Daniel Lakens’ Coursera course</w:t>
+      </w:r>
+      <w:r>
+        <w:t xml:space="preserve"> </w:t>
+      </w:r>
+      <w:hyperlink r:id="rId38">
+        <w:r>
+          <w:rPr>
+            <w:rStyle w:val="Hyperlink"/>
+          </w:rPr>
+          <w:t xml:space="preserve">Improving Your Statistical Inferences</w:t>
+        </w:r>
+      </w:hyperlink>
+      <w:r>
+        <w:t xml:space="preserve"> </w:t>
+      </w:r>
+      <w:r>
+        <w:t xml:space="preserve">has enrolled nearly 60K students.</w:t>
+      </w:r>
+    </w:p>
+    <w:p>
+      <w:pPr>
+        <w:pStyle w:val="BodyText"/>
+      </w:pPr>
+      <w:r>
+        <w:t xml:space="preserve">Consider writing the tutorial in an open format, such as html. PDFs may look pretty, but they are difficult to adapt or use translation and screen reading tools on – and copying code or text is often impossible. Then, make your tutorial accessible by giving it an</w:t>
+      </w:r>
+      <w:r>
+        <w:t xml:space="preserve"> </w:t>
+      </w:r>
+      <w:hyperlink r:id="rId39">
+        <w:r>
+          <w:rPr>
+            <w:rStyle w:val="Hyperlink"/>
+          </w:rPr>
+          <w:t xml:space="preserve">open source license</w:t>
+        </w:r>
+      </w:hyperlink>
+      <w:r>
+        <w:t xml:space="preserve">. For example, the PsyTeachR book series written by our group are all published under a Creative Commons</w:t>
+      </w:r>
+      <w:r>
+        <w:t xml:space="preserve"> </w:t>
+      </w:r>
+      <w:hyperlink r:id="rId40">
+        <w:r>
+          <w:rPr>
+            <w:rStyle w:val="Hyperlink"/>
+          </w:rPr>
+          <w:t xml:space="preserve">CC-BY-SA 4.0</w:t>
+        </w:r>
+      </w:hyperlink>
+      <w:r>
+        <w:t xml:space="preserve"> </w:t>
+      </w:r>
+      <w:r>
+        <w:t xml:space="preserve">license, which allows others to copy, redistribute, remix, and transform, as long as the original source is cited and derivatives use the same license. Because of this, our books have been translated into</w:t>
+      </w:r>
+      <w:r>
+        <w:t xml:space="preserve"> </w:t>
+      </w:r>
+      <w:hyperlink r:id="rId41">
+        <w:r>
+          <w:rPr>
+            <w:rStyle w:val="Hyperlink"/>
+          </w:rPr>
+          <w:t xml:space="preserve">French</w:t>
+        </w:r>
+      </w:hyperlink>
+      <w:r>
+        <w:t xml:space="preserve"> </w:t>
+      </w:r>
+      <w:r>
+        <w:t xml:space="preserve">and</w:t>
+      </w:r>
+      <w:r>
+        <w:t xml:space="preserve"> </w:t>
+      </w:r>
+      <w:hyperlink r:id="rId42">
+        <w:r>
+          <w:rPr>
+            <w:rStyle w:val="Hyperlink"/>
+          </w:rPr>
+          <w:t xml:space="preserve">Chinese</w:t>
+        </w:r>
+      </w:hyperlink>
+      <w:r>
+        <w:t xml:space="preserve">.</w:t>
+      </w:r>
+    </w:p>
+    <w:bookmarkEnd w:id="43"/>
+    <w:bookmarkStart w:id="46" w:name="how-do-i-get-credit-for-it"/>
     <w:p>
       <w:pPr>
         <w:pStyle w:val="Heading2"/>
       </w:pPr>
       <w:r>
-        <w:t xml:space="preserve">How do I make it accessible?</w:t>
+        <w:t xml:space="preserve">How do I get credit for it?</w:t>
       </w:r>
     </w:p>
     <w:p>
@@ -388,287 +666,76 @@
         <w:pStyle w:val="FirstParagraph"/>
       </w:pPr>
       <w:r>
-        <w:t xml:space="preserve">Accessibility is an important aspect of any open resource,</w:t>
+        <w:t xml:space="preserve">Now that you’ve created a tutorial and archived it somewhere accessible for your audience, how do you get credit for it? Providing useful learning materials is a great way to gain visibility and reputation in your field, but it can be challenging to evidence their impact.</w:t>
+      </w:r>
+    </w:p>
+    <w:p>
+      <w:pPr>
+        <w:pStyle w:val="BodyText"/>
+      </w:pPr>
+      <w:r>
+        <w:t xml:space="preserve">The first step is making sure it’s easy for people to find and use a standard citation for the tutorial. Get a DOI through a service like the OSF or Zenodo and highlight the full citation prominently. Most preprint services allow you to register the DOI of a published version in the future so that citations can be amalgamated.</w:t>
+      </w:r>
+    </w:p>
+    <w:p>
+      <w:pPr>
+        <w:pStyle w:val="BodyText"/>
+      </w:pPr>
+      <w:r>
+        <w:t xml:space="preserve">While tutorials for advanced statistical methods can be highly cited, especially when they are published in methods journals, tutorials that explain the fundamentals of a technique or cover non-technical subjects are seldom cited, despite arguably having a larger impact on research and teaching. This can also be a problem with non-standard formats such as webpages, videos, and interactive apps, despite their potential for better learning. Web analytics can help you keep track of and evidence engagement with your tutorials. Materials hosted on a platform like YouTube or a preprint server will automatically track engagement. If you advertise materials with a link to the DOI, metrics platforms can track their use in publications and social media (e.g., one of our in-press tutorials</w:t>
       </w:r>
       <w:r>
         <w:rPr>
           <w:vertAlign w:val="superscript"/>
         </w:rPr>
-        <w:t xml:space="preserve">9</w:t>
-      </w:r>
-      <w:r>
-        <w:t xml:space="preserve"> including tutorials.</w:t>
-      </w:r>
-    </w:p>
-    <w:p>
-      <w:pPr>
-        <w:pStyle w:val="BodyText"/>
-      </w:pPr>
-      <w:r>
-        <w:t xml:space="preserve">While methods journals will publish tutorial-style articles, this process can be slow and the static article format isn’t always pedagogically ideal. Luckily, most journals accept preprints or article versions of interactive tutorials, so we advise first self-publishing. This can also give you the opportunity to get feedback from learners and refine your tutorial. For example, Nordmann and colleagues</w:t>
-      </w:r>
-      <w:r>
-        <w:rPr>
-          <w:vertAlign w:val="superscript"/>
-        </w:rPr>
-        <w:t xml:space="preserve">10</w:t>
-      </w:r>
-      <w:r>
-        <w:t xml:space="preserve"> </w:t>
-      </w:r>
-      <w:r>
-        <w:t xml:space="preserve">included a link to a feedback form on their first preprint of</w:t>
-      </w:r>
-      <w:r>
-        <w:t xml:space="preserve"> </w:t>
-      </w:r>
-      <w:hyperlink r:id="rId29">
-        <w:r>
-          <w:rPr>
-            <w:rStyle w:val="Hyperlink"/>
-          </w:rPr>
-          <w:t xml:space="preserve">Data visualisation using R, for researchers who don’t use R</w:t>
-        </w:r>
-      </w:hyperlink>
-      <w:r>
-        <w:t xml:space="preserve">.</w:t>
-      </w:r>
-    </w:p>
-    <w:p>
-      <w:pPr>
-        <w:pStyle w:val="BodyText"/>
-      </w:pPr>
-      <w:r>
-        <w:t xml:space="preserve">Make your tutorial findable by archiving a copy on a reliable platform. Code-based tutorials are often hosted on github, where you can archive multiple versions of code and other materials, including websites. For example, all of our</w:t>
-      </w:r>
-      <w:r>
-        <w:t xml:space="preserve"> </w:t>
-      </w:r>
-      <w:hyperlink r:id="rId21">
-        <w:r>
-          <w:rPr>
-            <w:rStyle w:val="Hyperlink"/>
-          </w:rPr>
-          <w:t xml:space="preserve">psyTeachR</w:t>
-        </w:r>
-      </w:hyperlink>
-      <w:r>
-        <w:t xml:space="preserve"> </w:t>
-      </w:r>
-      <w:r>
-        <w:t xml:space="preserve">materials are hosted on GitHub. The</w:t>
-      </w:r>
-      <w:r>
-        <w:t xml:space="preserve"> </w:t>
-      </w:r>
-      <w:hyperlink r:id="rId30">
-        <w:r>
-          <w:rPr>
-            <w:rStyle w:val="Hyperlink"/>
-          </w:rPr>
-          <w:t xml:space="preserve">Open Science Framework</w:t>
-        </w:r>
-      </w:hyperlink>
-      <w:r>
-        <w:t xml:space="preserve"> </w:t>
-      </w:r>
-      <w:r>
-        <w:t xml:space="preserve">also offers free archiving of materials and preprints, as well as an optional DOI. You can also get a DOI and version archiving by uploading your materials to</w:t>
-      </w:r>
-      <w:r>
-        <w:t xml:space="preserve"> </w:t>
-      </w:r>
-      <w:hyperlink r:id="rId31">
-        <w:r>
-          <w:rPr>
-            <w:rStyle w:val="Hyperlink"/>
-          </w:rPr>
-          <w:t xml:space="preserve">Zenodo</w:t>
-        </w:r>
-      </w:hyperlink>
-      <w:r>
-        <w:t xml:space="preserve">.</w:t>
-      </w:r>
-    </w:p>
-    <w:p>
-      <w:pPr>
-        <w:pStyle w:val="BodyText"/>
-      </w:pPr>
-      <w:r>
-        <w:t xml:space="preserve">Submit the tutorial to a curation list like the</w:t>
-      </w:r>
-      <w:r>
-        <w:t xml:space="preserve"> </w:t>
-      </w:r>
-      <w:hyperlink r:id="rId32">
-        <w:r>
-          <w:rPr>
-            <w:rStyle w:val="Hyperlink"/>
-          </w:rPr>
-          <w:t xml:space="preserve">Open Scholarship Knowledge Base</w:t>
-        </w:r>
-      </w:hyperlink>
-      <w:r>
-        <w:t xml:space="preserve"> </w:t>
-      </w:r>
-      <w:r>
-        <w:t xml:space="preserve">or</w:t>
-      </w:r>
-      <w:r>
-        <w:t xml:space="preserve"> </w:t>
-      </w:r>
-      <w:hyperlink r:id="rId33">
-        <w:r>
-          <w:rPr>
-            <w:rStyle w:val="Hyperlink"/>
-          </w:rPr>
-          <w:t xml:space="preserve">FORRT</w:t>
-        </w:r>
-      </w:hyperlink>
-      <w:r>
-        <w:t xml:space="preserve">. You can also start a curation list for your own subdiscipline or methodological expertise, following great examples like</w:t>
-      </w:r>
-      <w:r>
-        <w:t xml:space="preserve"> </w:t>
-      </w:r>
-      <w:hyperlink r:id="rId34">
-        <w:r>
-          <w:rPr>
-            <w:rStyle w:val="Hyperlink"/>
-          </w:rPr>
-          <w:t xml:space="preserve">OpenLists</w:t>
-        </w:r>
-      </w:hyperlink>
-      <w:r>
-        <w:t xml:space="preserve"> </w:t>
-      </w:r>
-      <w:r>
-        <w:t xml:space="preserve">or</w:t>
-      </w:r>
-      <w:r>
-        <w:t xml:space="preserve"> </w:t>
-      </w:r>
-      <w:hyperlink r:id="rId35">
-        <w:r>
-          <w:rPr>
-            <w:rStyle w:val="Hyperlink"/>
-          </w:rPr>
-          <w:t xml:space="preserve">Hitchhiker’s Guide to the Brain</w:t>
-        </w:r>
-      </w:hyperlink>
-      <w:r>
-        <w:t xml:space="preserve">. Once you’ve created a few tutorials, you might want to organise them into a website or online book, like Danielle Navarro’s popular</w:t>
-      </w:r>
-      <w:r>
-        <w:t xml:space="preserve"> </w:t>
-      </w:r>
-      <w:hyperlink r:id="rId36">
-        <w:r>
-          <w:rPr>
-            <w:rStyle w:val="Hyperlink"/>
-          </w:rPr>
-          <w:t xml:space="preserve">Learning Statistics with R</w:t>
-        </w:r>
-      </w:hyperlink>
-      <w:r>
-        <w:t xml:space="preserve">. For a well-developed series of tutorials, partnering with an online course company can give your tutorials a huge reach. For example, Daniel Lakens’ Coursera course</w:t>
-      </w:r>
-      <w:r>
-        <w:t xml:space="preserve"> </w:t>
-      </w:r>
-      <w:hyperlink r:id="rId37">
-        <w:r>
-          <w:rPr>
-            <w:rStyle w:val="Hyperlink"/>
-          </w:rPr>
-          <w:t xml:space="preserve">Improving Your Statistical Inferences</w:t>
-        </w:r>
-      </w:hyperlink>
-      <w:r>
-        <w:t xml:space="preserve"> </w:t>
-      </w:r>
-      <w:r>
-        <w:t xml:space="preserve">has enrolled nearly 60K students.</w:t>
-      </w:r>
-    </w:p>
-    <w:p>
-      <w:pPr>
-        <w:pStyle w:val="BodyText"/>
-      </w:pPr>
-      <w:r>
-        <w:t xml:space="preserve">Make your tutorial accessible by giving it an</w:t>
-      </w:r>
-      <w:r>
-        <w:t xml:space="preserve"> </w:t>
-      </w:r>
-      <w:hyperlink r:id="rId38">
-        <w:r>
-          <w:rPr>
-            <w:rStyle w:val="Hyperlink"/>
-          </w:rPr>
-          <w:t xml:space="preserve">open source license</w:t>
-        </w:r>
-      </w:hyperlink>
-      <w:r>
-        <w:t xml:space="preserve">. For example, the psyTeachR book series written by our group are all published under a Creative Commons</w:t>
-      </w:r>
-      <w:r>
-        <w:t xml:space="preserve"> </w:t>
-      </w:r>
-      <w:hyperlink r:id="rId39">
-        <w:r>
-          <w:rPr>
-            <w:rStyle w:val="Hyperlink"/>
-          </w:rPr>
-          <w:t xml:space="preserve">CC-BY-SA 4.0</w:t>
-        </w:r>
-      </w:hyperlink>
-      <w:r>
-        <w:t xml:space="preserve"> </w:t>
-      </w:r>
-      <w:r>
-        <w:t xml:space="preserve">license, which allows others to copy, redistribute, remix, and transform, as long as the original source is cited and derivatives use the same license. Because of this, our books have been translated into</w:t>
-      </w:r>
-      <w:r>
-        <w:t xml:space="preserve"> </w:t>
-      </w:r>
-      <w:hyperlink r:id="rId40">
-        <w:r>
-          <w:rPr>
-            <w:rStyle w:val="Hyperlink"/>
-          </w:rPr>
-          <w:t xml:space="preserve">French</w:t>
-        </w:r>
-      </w:hyperlink>
-      <w:r>
-        <w:t xml:space="preserve"> </w:t>
-      </w:r>
-      <w:r>
-        <w:t xml:space="preserve">and</w:t>
-      </w:r>
-      <w:r>
-        <w:t xml:space="preserve"> </w:t>
-      </w:r>
-      <w:hyperlink r:id="rId41">
-        <w:r>
-          <w:rPr>
-            <w:rStyle w:val="Hyperlink"/>
-          </w:rPr>
-          <w:t xml:space="preserve">Chinese</w:t>
-        </w:r>
-      </w:hyperlink>
-      <w:r>
-        <w:t xml:space="preserve">. Consider writing the tutorial in an open format, such as html. PDFs may look pretty, but they are difficult to adapt or use translation and screen reading tools on, and copying code or large chunks of text is often impossible.</w:t>
-      </w:r>
-    </w:p>
-    <w:bookmarkEnd w:id="42"/>
-    <w:bookmarkStart w:id="44" w:name="how-do-i-get-credit-for-it"/>
+        <w:t xml:space="preserve">8</w:t>
+      </w:r>
+      <w:r>
+        <w:t xml:space="preserve"> </w:t>
+      </w:r>
+      <w:r>
+        <w:t xml:space="preserve">already has an</w:t>
+      </w:r>
+      <w:r>
+        <w:t xml:space="preserve"> </w:t>
+      </w:r>
+      <w:hyperlink r:id="rId44">
+        <w:r>
+          <w:rPr>
+            <w:rStyle w:val="Hyperlink"/>
+          </w:rPr>
+          <w:t xml:space="preserve">Altmetric score of 284</w:t>
+        </w:r>
+      </w:hyperlink>
+      <w:r>
+        <w:t xml:space="preserve">). You can access detailed</w:t>
+      </w:r>
+      <w:r>
+        <w:t xml:space="preserve"> </w:t>
+      </w:r>
+      <w:hyperlink r:id="rId45">
+        <w:r>
+          <w:rPr>
+            <w:rStyle w:val="Hyperlink"/>
+          </w:rPr>
+          <w:t xml:space="preserve">Google analytics</w:t>
+        </w:r>
+      </w:hyperlink>
+      <w:r>
+        <w:t xml:space="preserve"> </w:t>
+      </w:r>
+      <w:r>
+        <w:t xml:space="preserve">by adding a few lines of javascript to any webpage.</w:t>
+      </w:r>
+    </w:p>
+    <w:bookmarkEnd w:id="46"/>
+    <w:bookmarkStart w:id="47" w:name="how-can-tutorial-users-help"/>
     <w:p>
       <w:pPr>
         <w:pStyle w:val="Heading2"/>
       </w:pPr>
       <w:r>
-        <w:t xml:space="preserve">How do I get credit for it?</w:t>
+        <w:t xml:space="preserve">How can tutorial users help?</w:t>
       </w:r>
     </w:p>
     <w:p>
@@ -676,81 +743,21 @@
         <w:pStyle w:val="FirstParagraph"/>
       </w:pPr>
       <w:r>
-        <w:t xml:space="preserve">Now that you’ve created a tutorial and archived it somewhere accessible for your audience, how do you get credit for it? Providing useful learning materials is a great way to gain visibility and reputation in your field, but it can be challenging to evidence their impact.</w:t>
-      </w:r>
-    </w:p>
-    <w:p>
-      <w:pPr>
-        <w:pStyle w:val="BodyText"/>
-      </w:pPr>
-      <w:r>
-        <w:t xml:space="preserve">The first step is making sure it’s easy for people to find and use a standard citation for the tutorial. Get a DOI through one of the services described above and put the full citation somewhere prominent on the tutorial. Most preprint services allow you to register the DOI of a published version in the future so that citations can be amalgamated.</w:t>
-      </w:r>
-    </w:p>
-    <w:p>
-      <w:pPr>
-        <w:pStyle w:val="BodyText"/>
-      </w:pPr>
-      <w:r>
-        <w:t xml:space="preserve">While tutorials for advanced statistical methods can be highly cited, especially when they are published in methods journals, tutorials that explain the fundamentals of a technique or cover non-technical subjects are seldom cited, despite arguably having a larger impact on research and teaching. This can also be a problem with non-standard formats such as webpages, videos, and interactive apps, despite their potential for better learning. Web analytics can help you keep track of and evidence engagement with your tutorials. Materials hosted on a platform like YouTube or a preprint server will automatically track engagement. If you advertise materials with a link to the DOI, metrics platforms can track their use in publications and social media (e.g., one of our in-press tutorials</w:t>
-      </w:r>
-      <w:r>
-        <w:rPr>
-          <w:vertAlign w:val="superscript"/>
-        </w:rPr>
-        <w:t xml:space="preserve">10</w:t>
-      </w:r>
-      <w:r>
-        <w:t xml:space="preserve"> </w:t>
-      </w:r>
-      <w:r>
-        <w:t xml:space="preserve">already has an</w:t>
-      </w:r>
-      <w:r>
-        <w:t xml:space="preserve"> </w:t>
-      </w:r>
-      <w:hyperlink r:id="rId43">
-        <w:r>
-          <w:rPr>
-            <w:rStyle w:val="Hyperlink"/>
-          </w:rPr>
-          <w:t xml:space="preserve">Altmetric score of 284</w:t>
-        </w:r>
-      </w:hyperlink>
-      <w:r>
-        <w:t xml:space="preserve">). You can access detailed Google analytics by adding a few lines of javascript to any webpage.</w:t>
-      </w:r>
-    </w:p>
-    <w:bookmarkEnd w:id="44"/>
-    <w:bookmarkStart w:id="45" w:name="how-can-tutorial-users-help"/>
+        <w:t xml:space="preserve">The advice above is meant to help aspiring tutorial writers to create the best materials they can, but what can the rest of us do to help? Researchers and tutorial users can make sure to cite any tutorials that have influenced their research, even if the materials are not journal articles or the topics are more general than advanced methods. Journals can help by explicitly encouraging the citation of all relevant materials and eliminating citation limits for methods. Methods journals can also create more innovative article formats so that tutorial writers don’t have to choose between the pedagogical and accessibility advantages of interactive online formats versus the prestige and reach of journal articles. Most importantly, hiring and tenure committees, as well as funders, should recognise the expertise, effort, and altruism involved in producing high-quality tutorials and recognise that they may not have the traditional evidence of citations in journal articles. A good tutorial can take as long as a research paper or book to write, reflect decades of experience, and have an enormous positive impact on the field.</w:t>
+      </w:r>
+    </w:p>
+    <w:bookmarkEnd w:id="47"/>
+    <w:bookmarkStart w:id="61" w:name="references"/>
     <w:p>
       <w:pPr>
         <w:pStyle w:val="Heading2"/>
       </w:pPr>
       <w:r>
-        <w:t xml:space="preserve">How can tutorial users help?</w:t>
-      </w:r>
-    </w:p>
-    <w:p>
-      <w:pPr>
-        <w:pStyle w:val="FirstParagraph"/>
-      </w:pPr>
-      <w:r>
-        <w:t xml:space="preserve">The advice above is meant to help aspiring tutorial writers to create the best materials they can, but what can the rest of us do to help? Researchers can make sure to cite any tutorials that have influenced their research, even if the materials are not journal articles or the topics are more general than advanced methods. Journals can help by explicitly encouraging the citation of all relevant materials and eliminating citation limits for methods. Methods journals can also create more innovative article formats so that tutorial writers don’t have to choose between the pedagogical and accessibility advantages of interactive online formats versus the prestige and reach of journal articles. Most importantly, hiring and tenure committees, as well as funders, should recognise the expertise, effort, and altruism involved in producing high-quality tutorials and recognise that they may not have the traditional evidence of citations in journal articles. A good tutorial can take as long as a research paper or book to write, reflect decades of experience, and have an enormous positive impact on the field.</w:t>
-      </w:r>
-    </w:p>
-    <w:bookmarkEnd w:id="45"/>
-    <w:bookmarkStart w:id="61" w:name="references"/>
-    <w:p>
-      <w:pPr>
-        <w:pStyle w:val="Heading2"/>
-      </w:pPr>
-      <w:r>
         <w:t xml:space="preserve">References</w:t>
       </w:r>
     </w:p>
     <w:bookmarkStart w:id="60" w:name="refs"/>
-    <w:bookmarkStart w:id="46" w:name="ref-nosek2015promoting"/>
+    <w:bookmarkStart w:id="48" w:name="ref-nosek2015promoting"/>
     <w:p>
       <w:pPr>
         <w:pStyle w:val="Bibliography"/>
@@ -804,8 +811,8 @@
         <w:t xml:space="preserve">, 1422–1425 (2015).</w:t>
       </w:r>
     </w:p>
-    <w:bookmarkEnd w:id="46"/>
-    <w:bookmarkStart w:id="47" w:name="ref-zevcevic2020exploring"/>
+    <w:bookmarkEnd w:id="48"/>
+    <w:bookmarkStart w:id="49" w:name="ref-zevcevic2020exploring"/>
     <w:p>
       <w:pPr>
         <w:pStyle w:val="Bibliography"/>
@@ -859,8 +866,8 @@
         <w:t xml:space="preserve">, (2020).</w:t>
       </w:r>
     </w:p>
-    <w:bookmarkEnd w:id="47"/>
-    <w:bookmarkStart w:id="49" w:name="ref-kennedy2015predicting"/>
+    <w:bookmarkEnd w:id="49"/>
+    <w:bookmarkStart w:id="51" w:name="ref-kennedy2015predicting"/>
     <w:p>
       <w:pPr>
         <w:pStyle w:val="Bibliography"/>
@@ -893,7 +900,7 @@
       <w:r>
         <w:t xml:space="preserve">136–140 (2015). doi:</w:t>
       </w:r>
-      <w:hyperlink r:id="rId48">
+      <w:hyperlink r:id="rId50">
         <w:r>
           <w:rPr>
             <w:rStyle w:val="Hyperlink"/>
@@ -905,8 +912,8 @@
         <w:t xml:space="preserve">.</w:t>
       </w:r>
     </w:p>
-    <w:bookmarkEnd w:id="49"/>
-    <w:bookmarkStart w:id="51" w:name="ref-gog2019learning"/>
+    <w:bookmarkEnd w:id="51"/>
+    <w:bookmarkStart w:id="53" w:name="ref-gog2019learning"/>
     <w:p>
       <w:pPr>
         <w:pStyle w:val="Bibliography"/>
@@ -939,7 +946,7 @@
       <w:r>
         <w:t xml:space="preserve">(eds. Dunlosky, J. &amp; Rawson, K. A.) 183–208 (Cambridge University Press, 2019). doi:</w:t>
       </w:r>
-      <w:hyperlink r:id="rId50">
+      <w:hyperlink r:id="rId52">
         <w:r>
           <w:rPr>
             <w:rStyle w:val="Hyperlink"/>
@@ -951,8 +958,8 @@
         <w:t xml:space="preserve">.</w:t>
       </w:r>
     </w:p>
-    <w:bookmarkEnd w:id="51"/>
-    <w:bookmarkStart w:id="53" w:name="ref-renkl2010learning"/>
+    <w:bookmarkEnd w:id="53"/>
+    <w:bookmarkStart w:id="55" w:name="ref-renkl2010learning"/>
     <w:p>
       <w:pPr>
         <w:pStyle w:val="Bibliography"/>
@@ -969,7 +976,7 @@
       <w:r>
         <w:t xml:space="preserve">Renkl, A. &amp; Atkinson, R. K. Learning from worked-out examples and problem solving. (2010) doi:</w:t>
       </w:r>
-      <w:hyperlink r:id="rId52">
+      <w:hyperlink r:id="rId54">
         <w:r>
           <w:rPr>
             <w:rStyle w:val="Hyperlink"/>
@@ -981,8 +988,8 @@
         <w:t xml:space="preserve">.</w:t>
       </w:r>
     </w:p>
-    <w:bookmarkEnd w:id="53"/>
-    <w:bookmarkStart w:id="54" w:name="ref-mayer1998cognitive"/>
+    <w:bookmarkEnd w:id="55"/>
+    <w:bookmarkStart w:id="56" w:name="ref-mayer1998cognitive"/>
     <w:p>
       <w:pPr>
         <w:pStyle w:val="Bibliography"/>
@@ -1023,90 +1030,6 @@
         <w:t xml:space="preserve">, 358–368 (1998).</w:t>
       </w:r>
     </w:p>
-    <w:bookmarkEnd w:id="54"/>
-    <w:bookmarkStart w:id="55" w:name="ref-bjork2011making"/>
-    <w:p>
-      <w:pPr>
-        <w:pStyle w:val="Bibliography"/>
-      </w:pPr>
-      <w:r>
-        <w:t xml:space="preserve">7.</w:t>
-      </w:r>
-      <w:r>
-        <w:t xml:space="preserve"> </w:t>
-      </w:r>
-      <w:r>
-        <w:t xml:space="preserve">	</w:t>
-      </w:r>
-      <w:r>
-        <w:t xml:space="preserve">Bjork, E. L., Bjork, R. A. &amp; others. Making things hard on yourself, but in a good way: Creating desirable difficulties to enhance learning.</w:t>
-      </w:r>
-      <w:r>
-        <w:t xml:space="preserve"> </w:t>
-      </w:r>
-      <w:r>
-        <w:rPr>
-          <w:iCs/>
-          <w:i/>
-        </w:rPr>
-        <w:t xml:space="preserve">Psychology and the real world: Essays illustrating fundamental contributions to society</w:t>
-      </w:r>
-      <w:r>
-        <w:t xml:space="preserve"> </w:t>
-      </w:r>
-      <w:r>
-        <w:rPr>
-          <w:bCs/>
-          <w:b/>
-        </w:rPr>
-        <w:t xml:space="preserve">2</w:t>
-      </w:r>
-      <w:r>
-        <w:t xml:space="preserve">, (2011).</w:t>
-      </w:r>
-    </w:p>
-    <w:bookmarkEnd w:id="55"/>
-    <w:bookmarkStart w:id="56" w:name="ref-deslauriers2019measuring"/>
-    <w:p>
-      <w:pPr>
-        <w:pStyle w:val="Bibliography"/>
-      </w:pPr>
-      <w:r>
-        <w:t xml:space="preserve">8.</w:t>
-      </w:r>
-      <w:r>
-        <w:t xml:space="preserve"> </w:t>
-      </w:r>
-      <w:r>
-        <w:t xml:space="preserve">	</w:t>
-      </w:r>
-      <w:r>
-        <w:t xml:space="preserve">Deslauriers, L., McCarty, L. S., Miller, K., Callaghan, K. &amp; Kestin, G. Measuring actual learning versus feeling of learning in response to being actively engaged in the classroom.</w:t>
-      </w:r>
-      <w:r>
-        <w:t xml:space="preserve"> </w:t>
-      </w:r>
-      <w:r>
-        <w:rPr>
-          <w:iCs/>
-          <w:i/>
-        </w:rPr>
-        <w:t xml:space="preserve">Proceedings of the National Academy of Sciences</w:t>
-      </w:r>
-      <w:r>
-        <w:t xml:space="preserve"> </w:t>
-      </w:r>
-      <w:r>
-        <w:rPr>
-          <w:bCs/>
-          <w:b/>
-        </w:rPr>
-        <w:t xml:space="preserve">116</w:t>
-      </w:r>
-      <w:r>
-        <w:t xml:space="preserve">, 19251–19257 (2019).</w:t>
-      </w:r>
-    </w:p>
     <w:bookmarkEnd w:id="56"/>
     <w:bookmarkStart w:id="57" w:name="ref-wilkinson2016fair"/>
     <w:p>
@@ -1114,7 +1037,7 @@
         <w:pStyle w:val="Bibliography"/>
       </w:pPr>
       <w:r>
-        <w:t xml:space="preserve">9.</w:t>
+        <w:t xml:space="preserve">7.</w:t>
       </w:r>
       <w:r>
         <w:t xml:space="preserve"> </w:t>
@@ -1169,7 +1092,7 @@
         <w:pStyle w:val="Bibliography"/>
       </w:pPr>
       <w:r>
-        <w:t xml:space="preserve">10.</w:t>
+        <w:t xml:space="preserve">8.</w:t>
       </w:r>
       <w:r>
         <w:t xml:space="preserve"> </w:t>
@@ -1220,13 +1143,88 @@
     <w:bookmarkEnd w:id="59"/>
     <w:bookmarkEnd w:id="60"/>
     <w:bookmarkEnd w:id="61"/>
-    <w:bookmarkStart w:id="72" w:name="author-credit"/>
+    <w:bookmarkStart w:id="74" w:name="acknowledgements"/>
     <w:p>
       <w:pPr>
         <w:pStyle w:val="Heading2"/>
       </w:pPr>
       <w:r>
-        <w:t xml:space="preserve">Author Credit</w:t>
+        <w:t xml:space="preserve">Acknowledgements</w:t>
+      </w:r>
+    </w:p>
+    <w:p>
+      <w:pPr>
+        <w:pStyle w:val="FirstParagraph"/>
+      </w:pPr>
+      <w:r>
+        <w:t xml:space="preserve">All authors are part of the</w:t>
+      </w:r>
+      <w:r>
+        <w:t xml:space="preserve"> </w:t>
+      </w:r>
+      <w:hyperlink r:id="rId20">
+        <w:r>
+          <w:rPr>
+            <w:rStyle w:val="Hyperlink"/>
+          </w:rPr>
+          <w:t xml:space="preserve">PsyTeachR</w:t>
+        </w:r>
+      </w:hyperlink>
+      <w:r>
+        <w:t xml:space="preserve"> </w:t>
+      </w:r>
+      <w:r>
+        <w:t xml:space="preserve">team in the School of Psychology and Neuroscience at the University of Glasgow (62 Hillhead Street, Glasgow, Scotland G12 8QB). Please direct any correspondence on this commentary to</w:t>
+      </w:r>
+      <w:r>
+        <w:t xml:space="preserve"> </w:t>
+      </w:r>
+      <w:r>
+        <w:t xml:space="preserve">Lisa.DeBruine@glasgow.ac.uk</w:t>
+      </w:r>
+      <w:r>
+        <w:t xml:space="preserve">.</w:t>
+      </w:r>
+    </w:p>
+    <w:p>
+      <w:pPr>
+        <w:pStyle w:val="BodyText"/>
+      </w:pPr>
+      <w:r>
+        <w:t xml:space="preserve">You can access further online materials related to this commentary at</w:t>
+      </w:r>
+      <w:r>
+        <w:t xml:space="preserve"> </w:t>
+      </w:r>
+      <w:hyperlink r:id="rId62">
+        <w:r>
+          <w:rPr>
+            <w:rStyle w:val="Hyperlink"/>
+          </w:rPr>
+          <w:t xml:space="preserve">https://psyteachr.github.io/tutorial-commentary/</w:t>
+        </w:r>
+      </w:hyperlink>
+      <w:r>
+        <w:t xml:space="preserve">.</w:t>
+      </w:r>
+    </w:p>
+    <w:p>
+      <w:pPr>
+        <w:pStyle w:val="BodyText"/>
+      </w:pPr>
+      <w:hyperlink r:id="rId63">
+        <w:r>
+          <w:rPr>
+            <w:rStyle w:val="Hyperlink"/>
+          </w:rPr>
+          <w:t xml:space="preserve">CRediT taxonomy</w:t>
+        </w:r>
+      </w:hyperlink>
+      <w:r>
+        <w:t xml:space="preserve"> </w:t>
+      </w:r>
+      <w:r>
+        <w:t xml:space="preserve">contributor roles:</w:t>
       </w:r>
     </w:p>
     <w:p>
@@ -1238,7 +1236,7 @@
         <w:pStyle w:val="Compact"/>
       </w:pPr>
       <w:r>
-        <w:t xml:space="preserve">Wan, Freda: Conceptualization, Data curation, Writing - original draft</w:t>
+        <w:t xml:space="preserve">Wan, Freda: Conceptualization, Data curation, Writing - original draft, Writing - review &amp; editing</w:t>
       </w:r>
     </w:p>
     <w:p>
@@ -1252,7 +1250,7 @@
       <w:r>
         <w:t xml:space="preserve">Toivo, Wilhelmiina (</w:t>
       </w:r>
-      <w:hyperlink r:id="rId62">
+      <w:hyperlink r:id="rId64">
         <w:r>
           <w:rPr>
             <w:rStyle w:val="Hyperlink"/>
@@ -1261,7 +1259,7 @@
         </w:r>
       </w:hyperlink>
       <w:r>
-        <w:t xml:space="preserve">): Conceptualization</w:t>
+        <w:t xml:space="preserve">): Conceptualization, Writing - review &amp; editing</w:t>
       </w:r>
     </w:p>
     <w:p>
@@ -1273,7 +1271,18 @@
         <w:pStyle w:val="Compact"/>
       </w:pPr>
       <w:r>
-        <w:t xml:space="preserve">Stack, Niamh: Conceptualization</w:t>
+        <w:t xml:space="preserve">Paterson, Helena (</w:t>
+      </w:r>
+      <w:hyperlink r:id="rId65">
+        <w:r>
+          <w:rPr>
+            <w:rStyle w:val="Hyperlink"/>
+          </w:rPr>
+          <w:t xml:space="preserve">0000-0001-7715-5973</w:t>
+        </w:r>
+      </w:hyperlink>
+      <w:r>
+        <w:t xml:space="preserve">): Conceptualization, Writing - original draft, Writing - review &amp; editing</w:t>
       </w:r>
     </w:p>
     <w:p>
@@ -1285,18 +1294,18 @@
         <w:pStyle w:val="Compact"/>
       </w:pPr>
       <w:r>
-        <w:t xml:space="preserve">Paterson, Helena (</w:t>
-      </w:r>
-      <w:hyperlink r:id="rId63">
-        <w:r>
-          <w:rPr>
-            <w:rStyle w:val="Hyperlink"/>
-          </w:rPr>
-          <w:t xml:space="preserve">0000-0001-7715-5973</w:t>
-        </w:r>
-      </w:hyperlink>
-      <w:r>
-        <w:t xml:space="preserve">): Conceptualization, Writing - original draft</w:t>
+        <w:t xml:space="preserve">Nordmann, Emily (</w:t>
+      </w:r>
+      <w:hyperlink r:id="rId66">
+        <w:r>
+          <w:rPr>
+            <w:rStyle w:val="Hyperlink"/>
+          </w:rPr>
+          <w:t xml:space="preserve">0000-0002-0806-1081</w:t>
+        </w:r>
+      </w:hyperlink>
+      <w:r>
+        <w:t xml:space="preserve">: Conceptualization, Writing - review &amp; editing</w:t>
       </w:r>
     </w:p>
     <w:p>
@@ -1308,18 +1317,18 @@
         <w:pStyle w:val="Compact"/>
       </w:pPr>
       <w:r>
-        <w:t xml:space="preserve">Nordmann, Emily (</w:t>
-      </w:r>
-      <w:hyperlink r:id="rId64">
-        <w:r>
-          <w:rPr>
-            <w:rStyle w:val="Hyperlink"/>
-          </w:rPr>
-          <w:t xml:space="preserve">0000-0002-0806-1081</w:t>
-        </w:r>
-      </w:hyperlink>
-      <w:r>
-        <w:t xml:space="preserve">: Conceptualization</w:t>
+        <w:t xml:space="preserve">McAleer, Phil (</w:t>
+      </w:r>
+      <w:hyperlink r:id="rId67">
+        <w:r>
+          <w:rPr>
+            <w:rStyle w:val="Hyperlink"/>
+          </w:rPr>
+          <w:t xml:space="preserve">0000-0002-4523-2097</w:t>
+        </w:r>
+      </w:hyperlink>
+      <w:r>
+        <w:t xml:space="preserve">): Conceptualization, Data curation, Writing - original draft, Writing - review &amp; editing</w:t>
       </w:r>
     </w:p>
     <w:p>
@@ -1331,18 +1340,18 @@
         <w:pStyle w:val="Compact"/>
       </w:pPr>
       <w:r>
-        <w:t xml:space="preserve">McAleer, Phil (</w:t>
-      </w:r>
-      <w:hyperlink r:id="rId65">
-        <w:r>
-          <w:rPr>
-            <w:rStyle w:val="Hyperlink"/>
-          </w:rPr>
-          <w:t xml:space="preserve">0000-0002-4523-2097</w:t>
-        </w:r>
-      </w:hyperlink>
-      <w:r>
-        <w:t xml:space="preserve">): Conceptualization, Data curation, Writing - original draft</w:t>
+        <w:t xml:space="preserve">Mavromati, Kalliopi (</w:t>
+      </w:r>
+      <w:hyperlink r:id="rId68">
+        <w:r>
+          <w:rPr>
+            <w:rStyle w:val="Hyperlink"/>
+          </w:rPr>
+          <w:t xml:space="preserve">0000-0002-6600-064X</w:t>
+        </w:r>
+      </w:hyperlink>
+      <w:r>
+        <w:t xml:space="preserve">): Conceptualization, Writing - original draft, Writing - review &amp; editing</w:t>
       </w:r>
     </w:p>
     <w:p>
@@ -1354,7 +1363,18 @@
         <w:pStyle w:val="Compact"/>
       </w:pPr>
       <w:r>
-        <w:t xml:space="preserve">Mavromati, Kalliopi: Conceptualization, Writing - original draft</w:t>
+        <w:t xml:space="preserve">Lai, Rebecca (</w:t>
+      </w:r>
+      <w:hyperlink r:id="rId69">
+        <w:r>
+          <w:rPr>
+            <w:rStyle w:val="Hyperlink"/>
+          </w:rPr>
+          <w:t xml:space="preserve">0000-0001-7055-2036</w:t>
+        </w:r>
+      </w:hyperlink>
+      <w:r>
+        <w:t xml:space="preserve">): Conceptualization, Writing - original draft, Writing - review &amp; editing</w:t>
       </w:r>
     </w:p>
     <w:p>
@@ -1366,18 +1386,18 @@
         <w:pStyle w:val="Compact"/>
       </w:pPr>
       <w:r>
-        <w:t xml:space="preserve">Lai, Rebecca (</w:t>
-      </w:r>
-      <w:hyperlink r:id="rId66">
-        <w:r>
-          <w:rPr>
-            <w:rStyle w:val="Hyperlink"/>
-          </w:rPr>
-          <w:t xml:space="preserve">0000-0001-7055-2036</w:t>
-        </w:r>
-      </w:hyperlink>
-      <w:r>
-        <w:t xml:space="preserve">): Conceptualization, Writing - original draft</w:t>
+        <w:t xml:space="preserve">Kuepper-Tetzel, Carolina (</w:t>
+      </w:r>
+      <w:hyperlink r:id="rId70">
+        <w:r>
+          <w:rPr>
+            <w:rStyle w:val="Hyperlink"/>
+          </w:rPr>
+          <w:t xml:space="preserve">0000-0003-0830-7915</w:t>
+        </w:r>
+      </w:hyperlink>
+      <w:r>
+        <w:t xml:space="preserve">): Conceptualization, Writing - original draft, Writing - review &amp; editing</w:t>
       </w:r>
     </w:p>
     <w:p>
@@ -1389,18 +1409,18 @@
         <w:pStyle w:val="Compact"/>
       </w:pPr>
       <w:r>
-        <w:t xml:space="preserve">Kuepper-Tetzel, Carolina (</w:t>
-      </w:r>
-      <w:hyperlink r:id="rId67">
-        <w:r>
-          <w:rPr>
-            <w:rStyle w:val="Hyperlink"/>
-          </w:rPr>
-          <w:t xml:space="preserve">0000-0003-0830-7915</w:t>
-        </w:r>
-      </w:hyperlink>
-      <w:r>
-        <w:t xml:space="preserve">): Conceptualization, Writing - original draft</w:t>
+        <w:t xml:space="preserve">DeBruine, Lisa (</w:t>
+      </w:r>
+      <w:hyperlink r:id="rId71">
+        <w:r>
+          <w:rPr>
+            <w:rStyle w:val="Hyperlink"/>
+          </w:rPr>
+          <w:t xml:space="preserve">0000-0002-7523-5539</w:t>
+        </w:r>
+      </w:hyperlink>
+      <w:r>
+        <w:t xml:space="preserve">): Project administration, Conceptualization, Writing - original draft, Writing - review &amp; editing</w:t>
       </w:r>
     </w:p>
     <w:p>
@@ -1412,18 +1432,18 @@
         <w:pStyle w:val="Compact"/>
       </w:pPr>
       <w:r>
-        <w:t xml:space="preserve">DeBruine, Lisa (</w:t>
-      </w:r>
-      <w:hyperlink r:id="rId68">
-        <w:r>
-          <w:rPr>
-            <w:rStyle w:val="Hyperlink"/>
-          </w:rPr>
-          <w:t xml:space="preserve">0000-0002-7523-5539</w:t>
-        </w:r>
-      </w:hyperlink>
-      <w:r>
-        <w:t xml:space="preserve">): Conceptualization, Writing - original draft, Writing - review &amp; editing</w:t>
+        <w:t xml:space="preserve">Bartlett, James (</w:t>
+      </w:r>
+      <w:hyperlink r:id="rId72">
+        <w:r>
+          <w:rPr>
+            <w:rStyle w:val="Hyperlink"/>
+          </w:rPr>
+          <w:t xml:space="preserve">0000-0002-4191-5245</w:t>
+        </w:r>
+      </w:hyperlink>
+      <w:r>
+        <w:t xml:space="preserve">): Conceptualization, Data curation, Writing - original draft, Writing - review &amp; editing</w:t>
       </w:r>
     </w:p>
     <w:p>
@@ -1435,67 +1455,21 @@
         <w:pStyle w:val="Compact"/>
       </w:pPr>
       <w:r>
-        <w:t xml:space="preserve">Cleland Wood, Heather (</w:t>
-      </w:r>
-      <w:hyperlink r:id="rId69">
-        <w:r>
-          <w:rPr>
-            <w:rStyle w:val="Hyperlink"/>
-          </w:rPr>
-          <w:t xml:space="preserve">0000-0003-2295-254X</w:t>
+        <w:t xml:space="preserve">Barr, Dale J (</w:t>
+      </w:r>
+      <w:hyperlink r:id="rId73">
+        <w:r>
+          <w:rPr>
+            <w:rStyle w:val="Hyperlink"/>
+          </w:rPr>
+          <w:t xml:space="preserve">0000-0002-1121-4608</w:t>
         </w:r>
       </w:hyperlink>
       <w:r>
         <w:t xml:space="preserve">): Conceptualization</w:t>
       </w:r>
     </w:p>
-    <w:p>
-      <w:pPr>
-        <w:numPr>
-          <w:ilvl w:val="0"/>
-          <w:numId w:val="1001"/>
-        </w:numPr>
-        <w:pStyle w:val="Compact"/>
-      </w:pPr>
-      <w:r>
-        <w:t xml:space="preserve">Bartlett, James (</w:t>
-      </w:r>
-      <w:hyperlink r:id="rId70">
-        <w:r>
-          <w:rPr>
-            <w:rStyle w:val="Hyperlink"/>
-          </w:rPr>
-          <w:t xml:space="preserve">0000-0002-4191-5245</w:t>
-        </w:r>
-      </w:hyperlink>
-      <w:r>
-        <w:t xml:space="preserve">): Conceptualization, Data curation, Writing - original draft</w:t>
-      </w:r>
-    </w:p>
-    <w:p>
-      <w:pPr>
-        <w:numPr>
-          <w:ilvl w:val="0"/>
-          <w:numId w:val="1001"/>
-        </w:numPr>
-        <w:pStyle w:val="Compact"/>
-      </w:pPr>
-      <w:r>
-        <w:t xml:space="preserve">Barr, Dale J (</w:t>
-      </w:r>
-      <w:hyperlink r:id="rId71">
-        <w:r>
-          <w:rPr>
-            <w:rStyle w:val="Hyperlink"/>
-          </w:rPr>
-          <w:t xml:space="preserve">0000-0002-1121-4608</w:t>
-        </w:r>
-      </w:hyperlink>
-      <w:r>
-        <w:t xml:space="preserve">): Conceptualization</w:t>
-      </w:r>
-    </w:p>
-    <w:bookmarkEnd w:id="72"/>
+    <w:bookmarkEnd w:id="74"/>
     <w:sectPr/>
   </w:body>
 </w:document>

</xml_diff>